<commit_message>
Changed Projektplan slightly by adding new step
</commit_message>
<xml_diff>
--- a/Projektplan/Projektplan.docx
+++ b/Projektplan/Projektplan.docx
@@ -20,15 +20,7 @@
     </w:p>
     <w:p>
       <w:r>
-        <w:t xml:space="preserve">Unser Projekt besteht darin, eine Bathymetrie-Karte der kompletten Welt zu verwenden (gefunden im </w:t>
-      </w:r>
-      <w:proofErr w:type="spellStart"/>
-      <w:r>
-        <w:t>NetCDF</w:t>
-      </w:r>
-      <w:proofErr w:type="spellEnd"/>
-      <w:r>
-        <w:t xml:space="preserve"> Format hier: </w:t>
+        <w:t xml:space="preserve">Unser Projekt besteht darin, eine Bathymetrie-Karte der kompletten Welt zu verwenden (gefunden im NetCDF Format hier: </w:t>
       </w:r>
       <w:hyperlink r:id="rId5" w:history="1">
         <w:r>
@@ -39,28 +31,10 @@
         </w:r>
       </w:hyperlink>
       <w:r>
-        <w:t xml:space="preserve">) und daraus dann ein System zu bauen, mit dem man </w:t>
-      </w:r>
-      <w:proofErr w:type="spellStart"/>
-      <w:proofErr w:type="gramStart"/>
-      <w:r>
-        <w:t>Displacement</w:t>
-      </w:r>
-      <w:proofErr w:type="spellEnd"/>
-      <w:r>
-        <w:t>-Karten</w:t>
-      </w:r>
-      <w:proofErr w:type="gramEnd"/>
-      <w:r>
-        <w:t xml:space="preserve"> die die Koordinaten des </w:t>
-      </w:r>
-      <w:proofErr w:type="spellStart"/>
-      <w:r>
-        <w:t>Epicenters</w:t>
-      </w:r>
-      <w:proofErr w:type="spellEnd"/>
-      <w:r>
-        <w:t xml:space="preserve"> enthalten müssen, ein Frühwarnsystem für Küstenorte entwickeln kann.</w:t>
+        <w:t>) und daraus dann ein System zu bauen, mit dem man Displacement</w:t>
+      </w:r>
+      <w:r>
+        <w:t>-Karten die die Koordinaten des Epicenters enthalten müssen, ein Frühwarnsystem für Küstenorte entwickeln kann.</w:t>
       </w:r>
     </w:p>
     <w:p>
@@ -71,15 +45,15 @@
         <w:t>Küstenortes erreicht. Dabei beschränken wir uns auf Orte an</w:t>
       </w:r>
       <w:r>
-        <w:t xml:space="preserve"> Küsten, da Berechnungen anhand der </w:t>
-      </w:r>
-      <w:proofErr w:type="spellStart"/>
-      <w:r>
-        <w:t>Landbathymetrie</w:t>
-      </w:r>
-      <w:proofErr w:type="spellEnd"/>
-      <w:r>
-        <w:t xml:space="preserve"> noch zu kompliziert wären.</w:t>
+        <w:t xml:space="preserve"> Küsten, da Berechnungen anhand der Landbathymetrie noch zu kompliziert wären.</w:t>
+      </w:r>
+    </w:p>
+    <w:p>
+      <w:pPr>
+        <w:pStyle w:val="Heading2"/>
+      </w:pPr>
+      <w:r>
+        <w:t>Vorläufige Schritte</w:t>
       </w:r>
     </w:p>
     <w:p>
@@ -91,15 +65,7 @@
         </w:numPr>
       </w:pPr>
       <w:r>
-        <w:t xml:space="preserve">Einlesen der </w:t>
-      </w:r>
-      <w:proofErr w:type="spellStart"/>
-      <w:r>
-        <w:t>Displacement</w:t>
-      </w:r>
-      <w:proofErr w:type="spellEnd"/>
-      <w:r>
-        <w:t>-Karte</w:t>
+        <w:t>Einlesen der Displacement-Karte</w:t>
       </w:r>
     </w:p>
     <w:p>
@@ -111,15 +77,7 @@
         </w:numPr>
       </w:pPr>
       <w:r>
-        <w:t xml:space="preserve">Enthält </w:t>
-      </w:r>
-      <w:proofErr w:type="spellStart"/>
-      <w:r>
-        <w:t>Epicenter</w:t>
-      </w:r>
-      <w:proofErr w:type="spellEnd"/>
-      <w:r>
-        <w:t>-Koordinaten</w:t>
+        <w:t>Enthält Epicenter-Koordinaten</w:t>
       </w:r>
     </w:p>
     <w:p>
@@ -143,15 +101,16 @@
         </w:numPr>
       </w:pPr>
       <w:r>
-        <w:t xml:space="preserve">Entscheidung des relevanten Rahmens (wo ist ein </w:t>
-      </w:r>
-      <w:proofErr w:type="spellStart"/>
-      <w:r>
-        <w:t>Displacement</w:t>
-      </w:r>
-      <w:proofErr w:type="spellEnd"/>
-      <w:r>
-        <w:t xml:space="preserve"> welches wir brauchen, wo sind nur leere Daten)</w:t>
+        <w:t>Festlegung des Bereiches, in dem gerechnet wird (zwischen Displacement und Zielort</w:t>
+      </w:r>
+      <w:r>
+        <w:t>, potentiell nach Osten und Westen nötig</w:t>
+      </w:r>
+      <w:r>
+        <w:t>, je nach Verteilung der Landmassen</w:t>
+      </w:r>
+      <w:r>
+        <w:t>)</w:t>
       </w:r>
     </w:p>
     <w:p>
@@ -163,32 +122,10 @@
         </w:numPr>
       </w:pPr>
       <w:r>
-        <w:t xml:space="preserve">Festlegung des Bereiches, in dem gerechnet wird (zwischen </w:t>
-      </w:r>
-      <w:proofErr w:type="spellStart"/>
-      <w:r>
-        <w:t>Displacement</w:t>
-      </w:r>
-      <w:proofErr w:type="spellEnd"/>
-      <w:r>
-        <w:t xml:space="preserve"> und Zielort</w:t>
-      </w:r>
-      <w:r>
-        <w:t xml:space="preserve">, </w:t>
-      </w:r>
-      <w:proofErr w:type="gramStart"/>
-      <w:r>
-        <w:t>potentiell</w:t>
-      </w:r>
-      <w:proofErr w:type="gramEnd"/>
-      <w:r>
-        <w:t xml:space="preserve"> nach Osten und Westen nötig</w:t>
-      </w:r>
-      <w:r>
-        <w:t>, je nach Verteilung der Landmassen</w:t>
-      </w:r>
-      <w:r>
-        <w:t>)</w:t>
+        <w:t>Einlesen der Bathymetriekarte im relevanten Bereich</w:t>
+      </w:r>
+      <w:r>
+        <w:t xml:space="preserve"> (falls per NetCDF möglich), alternativ Einlesen der kompletten Karte und späteres Verwerfen des irrelevanten Bereiches</w:t>
       </w:r>
     </w:p>
     <w:p>
@@ -200,26 +137,22 @@
         </w:numPr>
       </w:pPr>
       <w:r>
-        <w:t xml:space="preserve">Einlesen der </w:t>
-      </w:r>
-      <w:proofErr w:type="spellStart"/>
-      <w:r>
-        <w:t>Bathymetriekarte</w:t>
-      </w:r>
-      <w:proofErr w:type="spellEnd"/>
-      <w:r>
-        <w:t xml:space="preserve"> im relevanten Bereich</w:t>
-      </w:r>
-      <w:r>
-        <w:t xml:space="preserve"> (falls per </w:t>
-      </w:r>
-      <w:proofErr w:type="spellStart"/>
-      <w:r>
-        <w:t>NetCDF</w:t>
-      </w:r>
-      <w:proofErr w:type="spellEnd"/>
-      <w:r>
-        <w:t xml:space="preserve"> möglich), alternativ Einlesen der kompletten Karte und späteres Verwerfen des irrelevanten Bereiches</w:t>
+        <w:t xml:space="preserve">Optional: </w:t>
+      </w:r>
+      <w:r>
+        <w:t>Anpassen der Zellengrößen von Displacement-Karte und Weltkarte aufeinander</w:t>
+      </w:r>
+    </w:p>
+    <w:p>
+      <w:pPr>
+        <w:pStyle w:val="ListParagraph"/>
+        <w:numPr>
+          <w:ilvl w:val="1"/>
+          <w:numId w:val="1"/>
+        </w:numPr>
+      </w:pPr>
+      <w:r>
+        <w:t>Abwägung zwischen Informationsverlust und Effizienz beim Rechnen</w:t>
       </w:r>
     </w:p>
     <w:p>
@@ -249,15 +182,7 @@
         <w:t>, durch welches eine Grenzhöhe eingegeben werden kann, die Rückgab</w:t>
       </w:r>
       <w:r>
-        <w:t xml:space="preserve">e erfolgt dann erst mit dem </w:t>
-      </w:r>
-      <w:proofErr w:type="gramStart"/>
-      <w:r>
-        <w:t>Zeitpunkt</w:t>
-      </w:r>
-      <w:proofErr w:type="gramEnd"/>
-      <w:r>
-        <w:t xml:space="preserve"> an dem die Wellenhöhe diese Grenzhöhe überschreitet</w:t>
+        <w:t>e erfolgt dann erst mit dem Zeitpunkt an dem die Wellenhöhe diese Grenzhöhe überschreitet</w:t>
       </w:r>
     </w:p>
     <w:p>
@@ -271,21 +196,36 @@
       <w:r>
         <w:t>Ebenfalls Ausgabe falls Grenzhöhe nicht überschritten wird, oder Welle Ziel nie erreicht</w:t>
       </w:r>
+      <w:r>
+        <w:t xml:space="preserve"> (</w:t>
+      </w:r>
+      <w:r>
+        <w:t>entweder nur über Timeout nach gewissen Dauer, oder Dete</w:t>
+      </w:r>
+      <w:r>
+        <w:t>K</w:t>
+      </w:r>
+      <w:r>
+        <w:t>tor der erkennt wann Hauptwelle den Bereich verlässt / zu schwach wird)</w:t>
+      </w:r>
+    </w:p>
+    <w:p>
+      <w:pPr>
+        <w:pStyle w:val="Heading2"/>
+      </w:pPr>
+      <w:r>
+        <w:t>Motivation</w:t>
+      </w:r>
     </w:p>
     <w:p>
       <w:r>
         <w:t xml:space="preserve">Dadurch können wir ein System bilden, was uns mit unserem bisherigen Solver bei Tsunamis möglichst effizient zeigen kann, wann ein Ort von einer Tsunami getroffen wird, um </w:t>
       </w:r>
       <w:r>
-        <w:t xml:space="preserve">(in der Theorie) </w:t>
-      </w:r>
-      <w:proofErr w:type="spellStart"/>
-      <w:r>
-        <w:t>z.B</w:t>
-      </w:r>
-      <w:proofErr w:type="spellEnd"/>
-      <w:r>
-        <w:t xml:space="preserve"> die Auswirkungen eines Erdbebens besser vorhersagen zu können.</w:t>
+        <w:t>(in der Theorie) z.B die Auswirkungen eines Erdbebens besser vorhersagen zu können</w:t>
+      </w:r>
+      <w:r>
+        <w:t>, und zu wissen an welchen Orten Maßnahmen nötig sind.</w:t>
       </w:r>
     </w:p>
     <w:p/>
@@ -818,6 +758,28 @@
       <w:szCs w:val="32"/>
     </w:rPr>
   </w:style>
+  <w:style w:type="paragraph" w:styleId="Heading2">
+    <w:name w:val="heading 2"/>
+    <w:basedOn w:val="Normal"/>
+    <w:next w:val="Normal"/>
+    <w:link w:val="Heading2Char"/>
+    <w:uiPriority w:val="9"/>
+    <w:unhideWhenUsed/>
+    <w:qFormat/>
+    <w:rsid w:val="00B36C01"/>
+    <w:pPr>
+      <w:keepNext/>
+      <w:keepLines/>
+      <w:spacing w:before="40" w:after="0"/>
+      <w:outlineLvl w:val="1"/>
+    </w:pPr>
+    <w:rPr>
+      <w:rFonts w:asciiTheme="majorHAnsi" w:eastAsiaTheme="majorEastAsia" w:hAnsiTheme="majorHAnsi" w:cstheme="majorBidi"/>
+      <w:color w:val="2F5496" w:themeColor="accent1" w:themeShade="BF"/>
+      <w:sz w:val="26"/>
+      <w:szCs w:val="26"/>
+    </w:rPr>
+  </w:style>
   <w:style w:type="character" w:default="1" w:styleId="DefaultParagraphFont">
     <w:name w:val="Default Paragraph Font"/>
     <w:uiPriority w:val="1"/>
@@ -925,6 +887,19 @@
       <w:ind w:left="720"/>
       <w:contextualSpacing/>
     </w:pPr>
+  </w:style>
+  <w:style w:type="character" w:customStyle="1" w:styleId="Heading2Char">
+    <w:name w:val="Heading 2 Char"/>
+    <w:basedOn w:val="DefaultParagraphFont"/>
+    <w:link w:val="Heading2"/>
+    <w:uiPriority w:val="9"/>
+    <w:rsid w:val="00B36C01"/>
+    <w:rPr>
+      <w:rFonts w:asciiTheme="majorHAnsi" w:eastAsiaTheme="majorEastAsia" w:hAnsiTheme="majorHAnsi" w:cstheme="majorBidi"/>
+      <w:color w:val="2F5496" w:themeColor="accent1" w:themeShade="BF"/>
+      <w:sz w:val="26"/>
+      <w:szCs w:val="26"/>
+    </w:rPr>
   </w:style>
 </w:styles>
 </file>

</xml_diff>

<commit_message>
Updated Projektplan with times / Work blocks
</commit_message>
<xml_diff>
--- a/Projektplan/Projektplan.docx
+++ b/Projektplan/Projektplan.docx
@@ -53,7 +53,18 @@
         <w:pStyle w:val="Heading2"/>
       </w:pPr>
       <w:r>
-        <w:t>Vorläufige Schritte</w:t>
+        <w:t>Arbeitsblöcke</w:t>
+      </w:r>
+    </w:p>
+    <w:p>
+      <w:r>
+        <w:t xml:space="preserve">Wir teilen unser Projekt in 4 größere Arbeitsblöcke ein, die (natürlich mit Absprache bezüglich der Schnittstellen) unabhängig </w:t>
+      </w:r>
+      <w:r>
+        <w:t xml:space="preserve">auf die Teammitglieder aufgeteilt, und </w:t>
+      </w:r>
+      <w:r>
+        <w:t>bearbeitet werden können.</w:t>
       </w:r>
     </w:p>
     <w:p>
@@ -61,11 +72,11 @@
         <w:pStyle w:val="ListParagraph"/>
         <w:numPr>
           <w:ilvl w:val="0"/>
-          <w:numId w:val="1"/>
+          <w:numId w:val="2"/>
         </w:numPr>
       </w:pPr>
       <w:r>
-        <w:t>Einlesen der Displacement-Karte</w:t>
+        <w:t>Erdbeben Eingabe und Berechnung</w:t>
       </w:r>
     </w:p>
     <w:p>
@@ -73,11 +84,11 @@
         <w:pStyle w:val="ListParagraph"/>
         <w:numPr>
           <w:ilvl w:val="1"/>
-          <w:numId w:val="1"/>
+          <w:numId w:val="2"/>
         </w:numPr>
       </w:pPr>
       <w:r>
-        <w:t>Enthält Epicenter-Koordinaten</w:t>
+        <w:t>Vertraut machen mit Möglichkeiten zu Eingabe und zur Berechnung (z.B. über Displacementberechnung oder Wellenhöhe) (Dauer: 1 Woche)</w:t>
       </w:r>
     </w:p>
     <w:p>
@@ -85,11 +96,23 @@
         <w:pStyle w:val="ListParagraph"/>
         <w:numPr>
           <w:ilvl w:val="1"/>
-          <w:numId w:val="1"/>
+          <w:numId w:val="2"/>
         </w:numPr>
       </w:pPr>
       <w:r>
-        <w:t>Enthält Größe der Zellen in x und y Richtung</w:t>
+        <w:t>Programmieren der Berechnung (Dauer: 2 Wochen)</w:t>
+      </w:r>
+    </w:p>
+    <w:p>
+      <w:pPr>
+        <w:pStyle w:val="ListParagraph"/>
+        <w:numPr>
+          <w:ilvl w:val="1"/>
+          <w:numId w:val="2"/>
+        </w:numPr>
+      </w:pPr>
+      <w:r>
+        <w:t>Erstellen eines Szenarios, welches Eingaben bezüglich eines Erdbebens verarbeiten kann (Dauer: 1 Woche)</w:t>
       </w:r>
     </w:p>
     <w:p>
@@ -97,20 +120,38 @@
         <w:pStyle w:val="ListParagraph"/>
         <w:numPr>
           <w:ilvl w:val="0"/>
-          <w:numId w:val="1"/>
+          <w:numId w:val="2"/>
         </w:numPr>
       </w:pPr>
       <w:r>
-        <w:t>Festlegung des Bereiches, in dem gerechnet wird (zwischen Displacement und Zielort</w:t>
-      </w:r>
-      <w:r>
-        <w:t>, potentiell nach Osten und Westen nötig</w:t>
-      </w:r>
-      <w:r>
-        <w:t>, je nach Verteilung der Landmassen</w:t>
-      </w:r>
-      <w:r>
-        <w:t>)</w:t>
+        <w:t>Berechnung der Bereiches, in dem die Tsunami berechnet werden soll</w:t>
+      </w:r>
+    </w:p>
+    <w:p>
+      <w:pPr>
+        <w:pStyle w:val="ListParagraph"/>
+        <w:numPr>
+          <w:ilvl w:val="1"/>
+          <w:numId w:val="2"/>
+        </w:numPr>
+      </w:pPr>
+      <w:r>
+        <w:t xml:space="preserve">Überlegung für </w:t>
+      </w:r>
+      <w:r>
+        <w:t>effektive Grenzen / Konditionen die beachtet werden (Dauer: 1 Woche)</w:t>
+      </w:r>
+    </w:p>
+    <w:p>
+      <w:pPr>
+        <w:pStyle w:val="ListParagraph"/>
+        <w:numPr>
+          <w:ilvl w:val="1"/>
+          <w:numId w:val="2"/>
+        </w:numPr>
+      </w:pPr>
+      <w:r>
+        <w:t>Programmierung der Berechnung des Bereichs (Dauer: 3 Wochen)</w:t>
       </w:r>
     </w:p>
     <w:p>
@@ -118,14 +159,47 @@
         <w:pStyle w:val="ListParagraph"/>
         <w:numPr>
           <w:ilvl w:val="0"/>
-          <w:numId w:val="1"/>
+          <w:numId w:val="2"/>
         </w:numPr>
       </w:pPr>
       <w:r>
-        <w:t>Einlesen der Bathymetriekarte im relevanten Bereich</w:t>
-      </w:r>
-      <w:r>
-        <w:t xml:space="preserve"> (falls per NetCDF möglich), alternativ Einlesen der kompletten Karte und späteres Verwerfen des irrelevanten Bereiches</w:t>
+        <w:t>Karten einlesen und das Ende der Simulation bestimmen</w:t>
+      </w:r>
+    </w:p>
+    <w:p>
+      <w:pPr>
+        <w:pStyle w:val="ListParagraph"/>
+        <w:numPr>
+          <w:ilvl w:val="1"/>
+          <w:numId w:val="2"/>
+        </w:numPr>
+      </w:pPr>
+      <w:r>
+        <w:t>Karten in bestimmtem Bereich einlesen (Dauer: 1 Woche)</w:t>
+      </w:r>
+    </w:p>
+    <w:p>
+      <w:pPr>
+        <w:pStyle w:val="ListParagraph"/>
+        <w:numPr>
+          <w:ilvl w:val="1"/>
+          <w:numId w:val="2"/>
+        </w:numPr>
+      </w:pPr>
+      <w:r>
+        <w:t>Szenario, welches Weltkarte und Erdbebendaten verarbeiten kann (Dauer: 1 Woche)</w:t>
+      </w:r>
+    </w:p>
+    <w:p>
+      <w:pPr>
+        <w:pStyle w:val="ListParagraph"/>
+        <w:numPr>
+          <w:ilvl w:val="1"/>
+          <w:numId w:val="2"/>
+        </w:numPr>
+      </w:pPr>
+      <w:r>
+        <w:t>Ende der Simulation bestimmen (auch falls Welle nie Grenzhöhe erreich) (Dauer: 2 Wochen)</w:t>
       </w:r>
     </w:p>
     <w:p>
@@ -133,14 +207,11 @@
         <w:pStyle w:val="ListParagraph"/>
         <w:numPr>
           <w:ilvl w:val="0"/>
-          <w:numId w:val="1"/>
+          <w:numId w:val="2"/>
         </w:numPr>
       </w:pPr>
       <w:r>
-        <w:t xml:space="preserve">Optional: </w:t>
-      </w:r>
-      <w:r>
-        <w:t>Anpassen der Zellengrößen von Displacement-Karte und Weltkarte aufeinander</w:t>
+        <w:t>Bugfixing des bisherigen Solvers und weiteres Speedup</w:t>
       </w:r>
     </w:p>
     <w:p>
@@ -148,23 +219,11 @@
         <w:pStyle w:val="ListParagraph"/>
         <w:numPr>
           <w:ilvl w:val="1"/>
-          <w:numId w:val="1"/>
+          <w:numId w:val="2"/>
         </w:numPr>
       </w:pPr>
       <w:r>
-        <w:t>Abwägung zwischen Informationsverlust und Effizienz beim Rechnen</w:t>
-      </w:r>
-    </w:p>
-    <w:p>
-      <w:pPr>
-        <w:pStyle w:val="ListParagraph"/>
-        <w:numPr>
-          <w:ilvl w:val="0"/>
-          <w:numId w:val="1"/>
-        </w:numPr>
-      </w:pPr>
-      <w:r>
-        <w:t>Berechnung der Zeit und Höhe der Welle sowie Ausgabe wann diese den Zielort erreicht</w:t>
+        <w:t>Beheben unseres Bugs, bei dem Wellen an Inseln erzeugt werden (Dauer: 2 Wochen)</w:t>
       </w:r>
     </w:p>
     <w:p>
@@ -172,41 +231,16 @@
         <w:pStyle w:val="ListParagraph"/>
         <w:numPr>
           <w:ilvl w:val="1"/>
-          <w:numId w:val="1"/>
+          <w:numId w:val="2"/>
         </w:numPr>
       </w:pPr>
       <w:r>
-        <w:t>Erweiterung um ein Konsolenparameter</w:t>
-      </w:r>
-      <w:r>
-        <w:t>, durch welches eine Grenzhöhe eingegeben werden kann, die Rückgab</w:t>
-      </w:r>
-      <w:r>
-        <w:t>e erfolgt dann erst mit dem Zeitpunkt an dem die Wellenhöhe diese Grenzhöhe überschreitet</w:t>
-      </w:r>
-    </w:p>
-    <w:p>
-      <w:pPr>
-        <w:pStyle w:val="ListParagraph"/>
-        <w:numPr>
-          <w:ilvl w:val="1"/>
-          <w:numId w:val="1"/>
-        </w:numPr>
-      </w:pPr>
-      <w:r>
-        <w:t>Ebenfalls Ausgabe falls Grenzhöhe nicht überschritten wird, oder Welle Ziel nie erreicht</w:t>
-      </w:r>
-      <w:r>
-        <w:t xml:space="preserve"> (</w:t>
-      </w:r>
-      <w:r>
-        <w:t>entweder nur über Timeout nach gewissen Dauer, oder Dete</w:t>
-      </w:r>
-      <w:r>
-        <w:t>K</w:t>
-      </w:r>
-      <w:r>
-        <w:t>tor der erkennt wann Hauptwelle den Bereich verlässt / zu schwach wird)</w:t>
+        <w:t>Weiter Speedup-Möglichkeiten testen und Nutzen (Dauer: 2 Wochen)</w:t>
+      </w:r>
+    </w:p>
+    <w:p>
+      <w:r>
+        <w:t>Zum Schluss des Projektes, werden wir uns nochmal 2 Wochen nehmen, um die Einzelteile zusammenzuführen und einen einheitlichen Runner zu gestalten.</w:t>
       </w:r>
     </w:p>
     <w:p>
@@ -242,6 +276,95 @@
 <file path=word/numbering.xml><?xml version="1.0" encoding="utf-8"?>
 <w:numbering xmlns:wpc="http://schemas.microsoft.com/office/word/2010/wordprocessingCanvas" xmlns:cx="http://schemas.microsoft.com/office/drawing/2014/chartex" xmlns:cx1="http://schemas.microsoft.com/office/drawing/2015/9/8/chartex" xmlns:cx2="http://schemas.microsoft.com/office/drawing/2015/10/21/chartex" xmlns:cx3="http://schemas.microsoft.com/office/drawing/2016/5/9/chartex" xmlns:cx4="http://schemas.microsoft.com/office/drawing/2016/5/10/chartex" xmlns:cx5="http://schemas.microsoft.com/office/drawing/2016/5/11/chartex" xmlns:cx6="http://schemas.microsoft.com/office/drawing/2016/5/12/chartex" xmlns:cx7="http://schemas.microsoft.com/office/drawing/2016/5/13/chartex" xmlns:cx8="http://schemas.microsoft.com/office/drawing/2016/5/14/chartex" xmlns:mc="http://schemas.openxmlformats.org/markup-compatibility/2006" xmlns:aink="http://schemas.microsoft.com/office/drawing/2016/ink" xmlns:am3d="http://schemas.microsoft.com/office/drawing/2017/model3d" xmlns:o="urn:schemas-microsoft-com:office:office" xmlns:oel="http://schemas.microsoft.com/office/2019/extlst" xmlns:r="http://schemas.openxmlformats.org/officeDocument/2006/relationships" xmlns:m="http://schemas.openxmlformats.org/officeDocument/2006/math" xmlns:v="urn:schemas-microsoft-com:vml" xmlns:wp14="http://schemas.microsoft.com/office/word/2010/wordprocessingDrawing" xmlns:wp="http://schemas.openxmlformats.org/drawingml/2006/wordprocessingDrawing" xmlns:w10="urn:schemas-microsoft-com:office:word" xmlns:w="http://schemas.openxmlformats.org/wordprocessingml/2006/main" xmlns:w14="http://schemas.microsoft.com/office/word/2010/wordml" xmlns:w15="http://schemas.microsoft.com/office/word/2012/wordml" xmlns:w16cex="http://schemas.microsoft.com/office/word/2018/wordml/cex" xmlns:w16cid="http://schemas.microsoft.com/office/word/2016/wordml/cid" xmlns:w16="http://schemas.microsoft.com/office/word/2018/wordml" xmlns:w16sdtdh="http://schemas.microsoft.com/office/word/2020/wordml/sdtdatahash" xmlns:w16se="http://schemas.microsoft.com/office/word/2015/wordml/symex" xmlns:wpg="http://schemas.microsoft.com/office/word/2010/wordprocessingGroup" xmlns:wpi="http://schemas.microsoft.com/office/word/2010/wordprocessingInk" xmlns:wne="http://schemas.microsoft.com/office/word/2006/wordml" xmlns:wps="http://schemas.microsoft.com/office/word/2010/wordprocessingShape" mc:Ignorable="w14 w15 w16se w16cid w16 w16cex w16sdtdh wp14">
   <w:abstractNum w:abstractNumId="0" w15:restartNumberingAfterBreak="0">
+    <w:nsid w:val="4BA77ABB"/>
+    <w:multiLevelType w:val="hybridMultilevel"/>
+    <w:tmpl w:val="5E067AEA"/>
+    <w:lvl w:ilvl="0" w:tplc="0407000F">
+      <w:start w:val="1"/>
+      <w:numFmt w:val="decimal"/>
+      <w:lvlText w:val="%1."/>
+      <w:lvlJc w:val="left"/>
+      <w:pPr>
+        <w:ind w:left="720" w:hanging="360"/>
+      </w:pPr>
+      <w:rPr>
+        <w:rFonts w:hint="default"/>
+      </w:rPr>
+    </w:lvl>
+    <w:lvl w:ilvl="1" w:tplc="04070019">
+      <w:start w:val="1"/>
+      <w:numFmt w:val="lowerLetter"/>
+      <w:lvlText w:val="%2."/>
+      <w:lvlJc w:val="left"/>
+      <w:pPr>
+        <w:ind w:left="1440" w:hanging="360"/>
+      </w:pPr>
+    </w:lvl>
+    <w:lvl w:ilvl="2" w:tplc="0407001B" w:tentative="1">
+      <w:start w:val="1"/>
+      <w:numFmt w:val="lowerRoman"/>
+      <w:lvlText w:val="%3."/>
+      <w:lvlJc w:val="right"/>
+      <w:pPr>
+        <w:ind w:left="2160" w:hanging="180"/>
+      </w:pPr>
+    </w:lvl>
+    <w:lvl w:ilvl="3" w:tplc="0407000F" w:tentative="1">
+      <w:start w:val="1"/>
+      <w:numFmt w:val="decimal"/>
+      <w:lvlText w:val="%4."/>
+      <w:lvlJc w:val="left"/>
+      <w:pPr>
+        <w:ind w:left="2880" w:hanging="360"/>
+      </w:pPr>
+    </w:lvl>
+    <w:lvl w:ilvl="4" w:tplc="04070019" w:tentative="1">
+      <w:start w:val="1"/>
+      <w:numFmt w:val="lowerLetter"/>
+      <w:lvlText w:val="%5."/>
+      <w:lvlJc w:val="left"/>
+      <w:pPr>
+        <w:ind w:left="3600" w:hanging="360"/>
+      </w:pPr>
+    </w:lvl>
+    <w:lvl w:ilvl="5" w:tplc="0407001B" w:tentative="1">
+      <w:start w:val="1"/>
+      <w:numFmt w:val="lowerRoman"/>
+      <w:lvlText w:val="%6."/>
+      <w:lvlJc w:val="right"/>
+      <w:pPr>
+        <w:ind w:left="4320" w:hanging="180"/>
+      </w:pPr>
+    </w:lvl>
+    <w:lvl w:ilvl="6" w:tplc="0407000F" w:tentative="1">
+      <w:start w:val="1"/>
+      <w:numFmt w:val="decimal"/>
+      <w:lvlText w:val="%7."/>
+      <w:lvlJc w:val="left"/>
+      <w:pPr>
+        <w:ind w:left="5040" w:hanging="360"/>
+      </w:pPr>
+    </w:lvl>
+    <w:lvl w:ilvl="7" w:tplc="04070019" w:tentative="1">
+      <w:start w:val="1"/>
+      <w:numFmt w:val="lowerLetter"/>
+      <w:lvlText w:val="%8."/>
+      <w:lvlJc w:val="left"/>
+      <w:pPr>
+        <w:ind w:left="5760" w:hanging="360"/>
+      </w:pPr>
+    </w:lvl>
+    <w:lvl w:ilvl="8" w:tplc="0407001B" w:tentative="1">
+      <w:start w:val="1"/>
+      <w:numFmt w:val="lowerRoman"/>
+      <w:lvlText w:val="%9."/>
+      <w:lvlJc w:val="right"/>
+      <w:pPr>
+        <w:ind w:left="6480" w:hanging="180"/>
+      </w:pPr>
+    </w:lvl>
+  </w:abstractNum>
+  <w:abstractNum w:abstractNumId="1" w15:restartNumberingAfterBreak="0">
     <w:nsid w:val="6EC12723"/>
     <w:multiLevelType w:val="hybridMultilevel"/>
     <w:tmpl w:val="F08A6DFA"/>
@@ -331,6 +454,9 @@
     </w:lvl>
   </w:abstractNum>
   <w:num w:numId="1" w16cid:durableId="1730034911">
+    <w:abstractNumId w:val="1"/>
+  </w:num>
+  <w:num w:numId="2" w16cid:durableId="515967093">
     <w:abstractNumId w:val="0"/>
   </w:num>
 </w:numbering>

</xml_diff>